<commit_message>
add the instructions in the GUI
</commit_message>
<xml_diff>
--- a/barzarrhey软件设计项目计划书.docx
+++ b/barzarrhey软件设计项目计划书.docx
@@ -1797,6 +1797,259 @@
     </w:p>
     <w:p>
       <w:pPr>
+        <w:widowControl/>
+        <w:spacing w:line="400" w:lineRule="atLeast"/>
+        <w:ind w:firstLine="480"/>
+        <w:jc w:val="left"/>
+        <w:rPr>
+          <w:rFonts w:asciiTheme="majorHAnsi" w:eastAsiaTheme="majorEastAsia" w:hAnsiTheme="majorHAnsi" w:cstheme="majorBidi" w:hint="eastAsia"/>
+          <w:bCs/>
+          <w:color w:val="000000" w:themeColor="text1"/>
+          <w:sz w:val="24"/>
+        </w:rPr>
+      </w:pPr>
+      <w:r>
+        <w:rPr>
+          <w:rFonts w:asciiTheme="majorHAnsi" w:eastAsiaTheme="majorEastAsia" w:hAnsiTheme="majorHAnsi" w:cstheme="majorBidi" w:hint="eastAsia"/>
+          <w:bCs/>
+          <w:color w:val="000000" w:themeColor="text1"/>
+          <w:sz w:val="24"/>
+        </w:rPr>
+        <w:t>伽利略的自由落体试验</w:t>
+      </w:r>
+      <w:r>
+        <w:rPr>
+          <w:rFonts w:asciiTheme="majorHAnsi" w:eastAsiaTheme="majorEastAsia" w:hAnsiTheme="majorHAnsi" w:cstheme="majorBidi" w:hint="eastAsia"/>
+          <w:bCs/>
+          <w:color w:val="000000" w:themeColor="text1"/>
+          <w:sz w:val="24"/>
+        </w:rPr>
+        <w:t>、</w:t>
+      </w:r>
+      <w:r>
+        <w:rPr>
+          <w:rFonts w:asciiTheme="majorHAnsi" w:eastAsiaTheme="majorEastAsia" w:hAnsiTheme="majorHAnsi" w:cstheme="majorBidi" w:hint="eastAsia"/>
+          <w:bCs/>
+          <w:color w:val="000000" w:themeColor="text1"/>
+          <w:sz w:val="24"/>
+        </w:rPr>
+        <w:t>伽利略的加速度试验</w:t>
+      </w:r>
+      <w:r>
+        <w:rPr>
+          <w:rFonts w:asciiTheme="majorHAnsi" w:eastAsiaTheme="majorEastAsia" w:hAnsiTheme="majorHAnsi" w:cstheme="majorBidi" w:hint="eastAsia"/>
+          <w:bCs/>
+          <w:color w:val="000000" w:themeColor="text1"/>
+          <w:sz w:val="24"/>
+        </w:rPr>
+        <w:t>、</w:t>
+      </w:r>
+      <w:r>
+        <w:rPr>
+          <w:rFonts w:asciiTheme="majorHAnsi" w:eastAsiaTheme="majorEastAsia" w:hAnsiTheme="majorHAnsi" w:cstheme="majorBidi" w:hint="eastAsia"/>
+          <w:bCs/>
+          <w:color w:val="000000" w:themeColor="text1"/>
+          <w:sz w:val="24"/>
+        </w:rPr>
+        <w:t>卡文迪许扭秤试验</w:t>
+      </w:r>
+      <w:r>
+        <w:rPr>
+          <w:rFonts w:asciiTheme="majorHAnsi" w:eastAsiaTheme="majorEastAsia" w:hAnsiTheme="majorHAnsi" w:cstheme="majorBidi" w:hint="eastAsia"/>
+          <w:bCs/>
+          <w:color w:val="000000" w:themeColor="text1"/>
+          <w:sz w:val="24"/>
+        </w:rPr>
+        <w:t>、</w:t>
+      </w:r>
+      <w:r>
+        <w:rPr>
+          <w:rFonts w:asciiTheme="majorHAnsi" w:eastAsiaTheme="majorEastAsia" w:hAnsiTheme="majorHAnsi" w:cstheme="majorBidi" w:hint="eastAsia"/>
+          <w:bCs/>
+          <w:color w:val="000000" w:themeColor="text1"/>
+          <w:sz w:val="24"/>
+        </w:rPr>
+        <w:t>让·傅科钟摆试验</w:t>
+      </w:r>
+      <w:r>
+        <w:rPr>
+          <w:rFonts w:asciiTheme="majorHAnsi" w:eastAsiaTheme="majorEastAsia" w:hAnsiTheme="majorHAnsi" w:cstheme="majorBidi" w:hint="eastAsia"/>
+          <w:bCs/>
+          <w:color w:val="000000" w:themeColor="text1"/>
+          <w:sz w:val="24"/>
+        </w:rPr>
+        <w:t>、</w:t>
+      </w:r>
+      <w:r>
+        <w:rPr>
+          <w:rFonts w:asciiTheme="majorHAnsi" w:eastAsiaTheme="majorEastAsia" w:hAnsiTheme="majorHAnsi" w:cstheme="majorBidi" w:hint="eastAsia"/>
+          <w:bCs/>
+          <w:color w:val="000000" w:themeColor="text1"/>
+          <w:sz w:val="24"/>
+        </w:rPr>
+        <w:t>罗伯特·密立根的油滴试验</w:t>
+      </w:r>
+      <w:r>
+        <w:rPr>
+          <w:rFonts w:asciiTheme="majorHAnsi" w:eastAsiaTheme="majorEastAsia" w:hAnsiTheme="majorHAnsi" w:cstheme="majorBidi" w:hint="eastAsia"/>
+          <w:bCs/>
+          <w:color w:val="000000" w:themeColor="text1"/>
+          <w:sz w:val="24"/>
+        </w:rPr>
+        <w:t>、平抛实验······这些耳熟能详的物理实验我们都曾一一做过，但是我们不是因为</w:t>
+      </w:r>
+      <w:r>
+        <w:rPr>
+          <w:rFonts w:asciiTheme="majorHAnsi" w:eastAsiaTheme="majorEastAsia" w:hAnsiTheme="majorHAnsi" w:cstheme="majorBidi" w:hint="eastAsia"/>
+          <w:bCs/>
+          <w:color w:val="000000" w:themeColor="text1"/>
+          <w:sz w:val="24"/>
+        </w:rPr>
+        <w:t>设备</w:t>
+      </w:r>
+      <w:r>
+        <w:rPr>
+          <w:rFonts w:asciiTheme="majorHAnsi" w:eastAsiaTheme="majorEastAsia" w:hAnsiTheme="majorHAnsi" w:cstheme="majorBidi" w:hint="eastAsia"/>
+          <w:bCs/>
+          <w:color w:val="000000" w:themeColor="text1"/>
+          <w:sz w:val="24"/>
+        </w:rPr>
+        <w:t>太昂贵</w:t>
+      </w:r>
+      <w:r>
+        <w:rPr>
+          <w:rFonts w:asciiTheme="majorHAnsi" w:eastAsiaTheme="majorEastAsia" w:hAnsiTheme="majorHAnsi" w:cstheme="majorBidi" w:hint="eastAsia"/>
+          <w:bCs/>
+          <w:color w:val="000000" w:themeColor="text1"/>
+          <w:sz w:val="24"/>
+        </w:rPr>
+        <w:t>而只能观看视频就是因为设备太过简陋而不能准确的得出实验结果。对于这些需要在二维平面下记录物体的空间位置随时间变化的实验及其他用途，我们有了新的解决方案。并且，它是免费且</w:t>
+      </w:r>
+      <w:r>
+        <w:rPr>
+          <w:rFonts w:asciiTheme="majorHAnsi" w:eastAsiaTheme="majorEastAsia" w:hAnsiTheme="majorHAnsi" w:cstheme="majorBidi" w:hint="eastAsia"/>
+          <w:bCs/>
+          <w:color w:val="000000" w:themeColor="text1"/>
+          <w:sz w:val="24"/>
+        </w:rPr>
+        <w:t>基于</w:t>
+      </w:r>
+      <w:r>
+        <w:rPr>
+          <w:rFonts w:asciiTheme="majorHAnsi" w:eastAsiaTheme="majorEastAsia" w:hAnsiTheme="majorHAnsi" w:cstheme="majorBidi" w:hint="eastAsia"/>
+          <w:bCs/>
+          <w:color w:val="000000" w:themeColor="text1"/>
+          <w:sz w:val="24"/>
+        </w:rPr>
+        <w:t>MIT</w:t>
+      </w:r>
+      <w:r>
+        <w:rPr>
+          <w:rFonts w:asciiTheme="majorHAnsi" w:eastAsiaTheme="majorEastAsia" w:hAnsiTheme="majorHAnsi" w:cstheme="majorBidi" w:hint="eastAsia"/>
+          <w:bCs/>
+          <w:color w:val="000000" w:themeColor="text1"/>
+          <w:sz w:val="24"/>
+        </w:rPr>
+        <w:t>许可证</w:t>
+      </w:r>
+      <w:r>
+        <w:rPr>
+          <w:rFonts w:asciiTheme="majorHAnsi" w:eastAsiaTheme="majorEastAsia" w:hAnsiTheme="majorHAnsi" w:cstheme="majorBidi" w:hint="eastAsia"/>
+          <w:bCs/>
+          <w:color w:val="000000" w:themeColor="text1"/>
+          <w:sz w:val="24"/>
+        </w:rPr>
+        <w:t>开源</w:t>
+      </w:r>
+      <w:r>
+        <w:rPr>
+          <w:rFonts w:asciiTheme="majorHAnsi" w:eastAsiaTheme="majorEastAsia" w:hAnsiTheme="majorHAnsi" w:cstheme="majorBidi" w:hint="eastAsia"/>
+          <w:bCs/>
+          <w:color w:val="000000" w:themeColor="text1"/>
+          <w:sz w:val="24"/>
+        </w:rPr>
+        <w:t>在</w:t>
+      </w:r>
+      <w:r>
+        <w:rPr>
+          <w:rFonts w:asciiTheme="majorHAnsi" w:eastAsiaTheme="majorEastAsia" w:hAnsiTheme="majorHAnsi" w:cstheme="majorBidi"/>
+          <w:bCs/>
+          <w:color w:val="000000" w:themeColor="text1"/>
+          <w:sz w:val="24"/>
+        </w:rPr>
+        <w:t>https://github.com/Barzarrhey/Crawfish</w:t>
+      </w:r>
+      <w:r>
+        <w:rPr>
+          <w:rFonts w:asciiTheme="majorHAnsi" w:eastAsiaTheme="majorEastAsia" w:hAnsiTheme="majorHAnsi" w:cstheme="majorBidi" w:hint="eastAsia"/>
+          <w:bCs/>
+          <w:color w:val="000000" w:themeColor="text1"/>
+          <w:sz w:val="24"/>
+        </w:rPr>
+        <w:t>。</w:t>
+      </w:r>
+    </w:p>
+    <w:p>
+      <w:pPr>
+        <w:widowControl/>
+        <w:spacing w:line="400" w:lineRule="atLeast"/>
+        <w:ind w:firstLine="480"/>
+        <w:jc w:val="left"/>
+        <w:rPr>
+          <w:rFonts w:asciiTheme="majorHAnsi" w:eastAsiaTheme="majorEastAsia" w:hAnsiTheme="majorHAnsi" w:cstheme="majorBidi"/>
+          <w:bCs/>
+          <w:color w:val="000000" w:themeColor="text1"/>
+          <w:sz w:val="24"/>
+        </w:rPr>
+      </w:pPr>
+      <w:r>
+        <w:rPr>
+          <w:rFonts w:asciiTheme="majorHAnsi" w:eastAsiaTheme="majorEastAsia" w:hAnsiTheme="majorHAnsi" w:cstheme="majorBidi" w:hint="eastAsia"/>
+          <w:bCs/>
+          <w:color w:val="000000" w:themeColor="text1"/>
+          <w:sz w:val="24"/>
+        </w:rPr>
+        <w:t>我们设计了这样一款软件，它调用电脑上的摄像头或载入已经录制好的视频</w:t>
+      </w:r>
+      <w:r>
+        <w:rPr>
+          <w:rFonts w:asciiTheme="majorHAnsi" w:eastAsiaTheme="majorEastAsia" w:hAnsiTheme="majorHAnsi" w:cstheme="majorBidi" w:hint="eastAsia"/>
+          <w:bCs/>
+          <w:color w:val="000000" w:themeColor="text1"/>
+          <w:sz w:val="24"/>
+        </w:rPr>
+        <w:t>，通过用户选择需要跟踪的目标，实现跟踪及基于时间轴记录其在二维平面上的坐标</w:t>
+      </w:r>
+      <w:r>
+        <w:rPr>
+          <w:rFonts w:asciiTheme="majorHAnsi" w:eastAsiaTheme="majorEastAsia" w:hAnsiTheme="majorHAnsi" w:cstheme="majorBidi" w:hint="eastAsia"/>
+          <w:bCs/>
+          <w:color w:val="000000" w:themeColor="text1"/>
+          <w:sz w:val="24"/>
+        </w:rPr>
+        <w:t>记录在</w:t>
+      </w:r>
+      <w:r>
+        <w:rPr>
+          <w:rFonts w:asciiTheme="majorHAnsi" w:eastAsiaTheme="majorEastAsia" w:hAnsiTheme="majorHAnsi" w:cstheme="majorBidi"/>
+          <w:bCs/>
+          <w:color w:val="000000" w:themeColor="text1"/>
+          <w:sz w:val="24"/>
+        </w:rPr>
+        <w:t>.csv</w:t>
+      </w:r>
+      <w:r>
+        <w:rPr>
+          <w:rFonts w:asciiTheme="majorHAnsi" w:eastAsiaTheme="majorEastAsia" w:hAnsiTheme="majorHAnsi" w:cstheme="majorBidi" w:hint="eastAsia"/>
+          <w:bCs/>
+          <w:color w:val="000000" w:themeColor="text1"/>
+          <w:sz w:val="24"/>
+        </w:rPr>
+        <w:t>文件中并在屏幕上实时画出轨迹。除此之外，用户可以通过给出在实际环境中测量对象所在平面的一个标准长度从而获得带有实际长度的数据记录。</w:t>
+      </w:r>
+    </w:p>
+    <w:p>
+      <w:pPr>
         <w:pStyle w:val="2"/>
         <w:rPr>
           <w:sz w:val="28"/>
@@ -1971,6 +2224,363 @@
     </w:p>
     <w:p>
       <w:pPr>
+        <w:widowControl/>
+        <w:spacing w:line="400" w:lineRule="atLeast"/>
+        <w:jc w:val="left"/>
+        <w:rPr>
+          <w:rFonts w:asciiTheme="majorHAnsi" w:eastAsiaTheme="majorEastAsia" w:hAnsiTheme="majorHAnsi" w:cstheme="majorBidi"/>
+          <w:bCs/>
+          <w:color w:val="000000" w:themeColor="text1"/>
+          <w:sz w:val="24"/>
+        </w:rPr>
+      </w:pPr>
+      <w:r>
+        <w:rPr>
+          <w:rFonts w:asciiTheme="majorHAnsi" w:eastAsiaTheme="majorEastAsia" w:hAnsiTheme="majorHAnsi" w:cstheme="majorBidi" w:hint="eastAsia"/>
+          <w:bCs/>
+          <w:color w:val="000000" w:themeColor="text1"/>
+          <w:sz w:val="24"/>
+        </w:rPr>
+        <w:t>开发的软件产品是</w:t>
+      </w:r>
+      <w:r>
+        <w:rPr>
+          <w:rFonts w:asciiTheme="majorHAnsi" w:eastAsiaTheme="majorEastAsia" w:hAnsiTheme="majorHAnsi" w:cstheme="majorBidi" w:hint="eastAsia"/>
+          <w:bCs/>
+          <w:color w:val="000000" w:themeColor="text1"/>
+          <w:sz w:val="24"/>
+        </w:rPr>
+        <w:t>PC</w:t>
+      </w:r>
+      <w:r>
+        <w:rPr>
+          <w:rFonts w:asciiTheme="majorHAnsi" w:eastAsiaTheme="majorEastAsia" w:hAnsiTheme="majorHAnsi" w:cstheme="majorBidi" w:hint="eastAsia"/>
+          <w:bCs/>
+          <w:color w:val="000000" w:themeColor="text1"/>
+          <w:sz w:val="24"/>
+        </w:rPr>
+        <w:t>端</w:t>
+      </w:r>
+      <w:r>
+        <w:rPr>
+          <w:rFonts w:asciiTheme="majorHAnsi" w:eastAsiaTheme="majorEastAsia" w:hAnsiTheme="majorHAnsi" w:cstheme="majorBidi" w:hint="eastAsia"/>
+          <w:bCs/>
+          <w:color w:val="000000" w:themeColor="text1"/>
+          <w:sz w:val="24"/>
+        </w:rPr>
+        <w:t>桌面应用</w:t>
+      </w:r>
+      <w:r>
+        <w:rPr>
+          <w:rFonts w:asciiTheme="majorHAnsi" w:eastAsiaTheme="majorEastAsia" w:hAnsiTheme="majorHAnsi" w:cstheme="majorBidi" w:hint="eastAsia"/>
+          <w:bCs/>
+          <w:color w:val="000000" w:themeColor="text1"/>
+          <w:sz w:val="24"/>
+        </w:rPr>
+        <w:t>，包含的功能如下</w:t>
+      </w:r>
+      <w:r>
+        <w:rPr>
+          <w:rFonts w:asciiTheme="majorHAnsi" w:eastAsiaTheme="majorEastAsia" w:hAnsiTheme="majorHAnsi" w:cstheme="majorBidi" w:hint="eastAsia"/>
+          <w:bCs/>
+          <w:color w:val="000000" w:themeColor="text1"/>
+          <w:sz w:val="24"/>
+        </w:rPr>
+        <w:t>：</w:t>
+      </w:r>
+    </w:p>
+    <w:p>
+      <w:pPr>
+        <w:widowControl/>
+        <w:spacing w:line="400" w:lineRule="atLeast"/>
+        <w:jc w:val="left"/>
+        <w:rPr>
+          <w:rFonts w:asciiTheme="majorHAnsi" w:eastAsiaTheme="majorEastAsia" w:hAnsiTheme="majorHAnsi" w:cstheme="majorBidi" w:hint="eastAsia"/>
+          <w:bCs/>
+          <w:color w:val="000000" w:themeColor="text1"/>
+          <w:sz w:val="24"/>
+        </w:rPr>
+      </w:pPr>
+      <w:r>
+        <w:rPr>
+          <w:rFonts w:asciiTheme="majorHAnsi" w:eastAsiaTheme="majorEastAsia" w:hAnsiTheme="majorHAnsi" w:cstheme="majorBidi" w:hint="eastAsia"/>
+          <w:bCs/>
+          <w:color w:val="000000" w:themeColor="text1"/>
+          <w:sz w:val="24"/>
+        </w:rPr>
+        <w:t>·摄像头或载入视频</w:t>
+      </w:r>
+      <w:r>
+        <w:rPr>
+          <w:rFonts w:asciiTheme="majorHAnsi" w:eastAsiaTheme="majorEastAsia" w:hAnsiTheme="majorHAnsi" w:cstheme="majorBidi" w:hint="eastAsia"/>
+          <w:bCs/>
+          <w:color w:val="000000" w:themeColor="text1"/>
+          <w:sz w:val="24"/>
+        </w:rPr>
+        <w:t>模式</w:t>
+      </w:r>
+    </w:p>
+    <w:p>
+      <w:pPr>
+        <w:widowControl/>
+        <w:spacing w:line="400" w:lineRule="atLeast"/>
+        <w:jc w:val="left"/>
+        <w:rPr>
+          <w:rFonts w:asciiTheme="majorHAnsi" w:eastAsiaTheme="majorEastAsia" w:hAnsiTheme="majorHAnsi" w:cstheme="majorBidi"/>
+          <w:bCs/>
+          <w:color w:val="000000" w:themeColor="text1"/>
+          <w:sz w:val="24"/>
+        </w:rPr>
+      </w:pPr>
+      <w:r>
+        <w:rPr>
+          <w:rFonts w:asciiTheme="majorHAnsi" w:eastAsiaTheme="majorEastAsia" w:hAnsiTheme="majorHAnsi" w:cstheme="majorBidi" w:hint="eastAsia"/>
+          <w:bCs/>
+          <w:color w:val="000000" w:themeColor="text1"/>
+          <w:sz w:val="24"/>
+        </w:rPr>
+        <w:t>·物体追踪</w:t>
+      </w:r>
+    </w:p>
+    <w:p>
+      <w:pPr>
+        <w:widowControl/>
+        <w:spacing w:line="400" w:lineRule="atLeast"/>
+        <w:jc w:val="left"/>
+        <w:rPr>
+          <w:rFonts w:asciiTheme="majorHAnsi" w:eastAsiaTheme="majorEastAsia" w:hAnsiTheme="majorHAnsi" w:cstheme="majorBidi"/>
+          <w:bCs/>
+          <w:color w:val="000000" w:themeColor="text1"/>
+          <w:sz w:val="24"/>
+        </w:rPr>
+      </w:pPr>
+      <w:r>
+        <w:rPr>
+          <w:rFonts w:asciiTheme="majorHAnsi" w:eastAsiaTheme="majorEastAsia" w:hAnsiTheme="majorHAnsi" w:cstheme="majorBidi" w:hint="eastAsia"/>
+          <w:bCs/>
+          <w:color w:val="000000" w:themeColor="text1"/>
+          <w:sz w:val="24"/>
+        </w:rPr>
+        <w:t>·运动轨迹显示</w:t>
+      </w:r>
+    </w:p>
+    <w:p>
+      <w:pPr>
+        <w:widowControl/>
+        <w:spacing w:line="400" w:lineRule="atLeast"/>
+        <w:jc w:val="left"/>
+        <w:rPr>
+          <w:rFonts w:asciiTheme="majorHAnsi" w:eastAsiaTheme="majorEastAsia" w:hAnsiTheme="majorHAnsi" w:cstheme="majorBidi" w:hint="eastAsia"/>
+          <w:bCs/>
+          <w:color w:val="000000" w:themeColor="text1"/>
+          <w:sz w:val="24"/>
+        </w:rPr>
+      </w:pPr>
+      <w:r>
+        <w:rPr>
+          <w:rFonts w:asciiTheme="majorHAnsi" w:eastAsiaTheme="majorEastAsia" w:hAnsiTheme="majorHAnsi" w:cstheme="majorBidi" w:hint="eastAsia"/>
+          <w:bCs/>
+          <w:color w:val="000000" w:themeColor="text1"/>
+          <w:sz w:val="24"/>
+        </w:rPr>
+        <w:t>·基于时间轴的屏幕坐标保存（保存在</w:t>
+      </w:r>
+      <w:r>
+        <w:rPr>
+          <w:rFonts w:asciiTheme="majorHAnsi" w:eastAsiaTheme="majorEastAsia" w:hAnsiTheme="majorHAnsi" w:cstheme="majorBidi"/>
+          <w:bCs/>
+          <w:color w:val="000000" w:themeColor="text1"/>
+          <w:sz w:val="24"/>
+        </w:rPr>
+        <w:t>.csv</w:t>
+      </w:r>
+      <w:r>
+        <w:rPr>
+          <w:rFonts w:asciiTheme="majorHAnsi" w:eastAsiaTheme="majorEastAsia" w:hAnsiTheme="majorHAnsi" w:cstheme="majorBidi" w:hint="eastAsia"/>
+          <w:bCs/>
+          <w:color w:val="000000" w:themeColor="text1"/>
+          <w:sz w:val="24"/>
+        </w:rPr>
+        <w:t>文件中）</w:t>
+      </w:r>
+    </w:p>
+    <w:p>
+      <w:pPr>
+        <w:widowControl/>
+        <w:spacing w:line="400" w:lineRule="atLeast"/>
+        <w:jc w:val="left"/>
+        <w:rPr>
+          <w:rFonts w:asciiTheme="majorHAnsi" w:eastAsiaTheme="majorEastAsia" w:hAnsiTheme="majorHAnsi" w:cstheme="majorBidi"/>
+          <w:bCs/>
+          <w:color w:val="000000" w:themeColor="text1"/>
+          <w:sz w:val="24"/>
+        </w:rPr>
+      </w:pPr>
+      <w:r>
+        <w:rPr>
+          <w:rFonts w:asciiTheme="majorHAnsi" w:eastAsiaTheme="majorEastAsia" w:hAnsiTheme="majorHAnsi" w:cstheme="majorBidi" w:hint="eastAsia"/>
+          <w:bCs/>
+          <w:color w:val="000000" w:themeColor="text1"/>
+          <w:sz w:val="24"/>
+        </w:rPr>
+        <w:t>·实际距离测量</w:t>
+      </w:r>
+    </w:p>
+    <w:p>
+      <w:pPr>
+        <w:widowControl/>
+        <w:spacing w:line="400" w:lineRule="atLeast"/>
+        <w:jc w:val="left"/>
+        <w:rPr>
+          <w:rFonts w:asciiTheme="majorHAnsi" w:eastAsiaTheme="majorEastAsia" w:hAnsiTheme="majorHAnsi" w:cstheme="majorBidi"/>
+          <w:bCs/>
+          <w:color w:val="000000" w:themeColor="text1"/>
+          <w:sz w:val="24"/>
+        </w:rPr>
+      </w:pPr>
+      <w:r>
+        <w:rPr>
+          <w:rFonts w:asciiTheme="majorHAnsi" w:eastAsiaTheme="majorEastAsia" w:hAnsiTheme="majorHAnsi" w:cstheme="majorBidi" w:hint="eastAsia"/>
+          <w:bCs/>
+          <w:color w:val="000000" w:themeColor="text1"/>
+          <w:sz w:val="24"/>
+        </w:rPr>
+        <w:t>·</w:t>
+      </w:r>
+      <w:r>
+        <w:rPr>
+          <w:rFonts w:asciiTheme="majorHAnsi" w:eastAsiaTheme="majorEastAsia" w:hAnsiTheme="majorHAnsi" w:cstheme="majorBidi" w:hint="eastAsia"/>
+          <w:bCs/>
+          <w:color w:val="000000" w:themeColor="text1"/>
+          <w:sz w:val="24"/>
+        </w:rPr>
+        <w:t>基于时间轴的</w:t>
+      </w:r>
+      <w:r>
+        <w:rPr>
+          <w:rFonts w:asciiTheme="majorHAnsi" w:eastAsiaTheme="majorEastAsia" w:hAnsiTheme="majorHAnsi" w:cstheme="majorBidi" w:hint="eastAsia"/>
+          <w:bCs/>
+          <w:color w:val="000000" w:themeColor="text1"/>
+          <w:sz w:val="24"/>
+        </w:rPr>
+        <w:t>实际</w:t>
+      </w:r>
+      <w:r>
+        <w:rPr>
+          <w:rFonts w:asciiTheme="majorHAnsi" w:eastAsiaTheme="majorEastAsia" w:hAnsiTheme="majorHAnsi" w:cstheme="majorBidi" w:hint="eastAsia"/>
+          <w:bCs/>
+          <w:color w:val="000000" w:themeColor="text1"/>
+          <w:sz w:val="24"/>
+        </w:rPr>
+        <w:t>坐标保存（保存在</w:t>
+      </w:r>
+      <w:r>
+        <w:rPr>
+          <w:rFonts w:asciiTheme="majorHAnsi" w:eastAsiaTheme="majorEastAsia" w:hAnsiTheme="majorHAnsi" w:cstheme="majorBidi"/>
+          <w:bCs/>
+          <w:color w:val="000000" w:themeColor="text1"/>
+          <w:sz w:val="24"/>
+        </w:rPr>
+        <w:t>.csv</w:t>
+      </w:r>
+      <w:r>
+        <w:rPr>
+          <w:rFonts w:asciiTheme="majorHAnsi" w:eastAsiaTheme="majorEastAsia" w:hAnsiTheme="majorHAnsi" w:cstheme="majorBidi" w:hint="eastAsia"/>
+          <w:bCs/>
+          <w:color w:val="000000" w:themeColor="text1"/>
+          <w:sz w:val="24"/>
+        </w:rPr>
+        <w:t>文件中）</w:t>
+      </w:r>
+    </w:p>
+    <w:p>
+      <w:pPr>
+        <w:widowControl/>
+        <w:spacing w:line="400" w:lineRule="atLeast"/>
+        <w:jc w:val="left"/>
+        <w:rPr>
+          <w:rFonts w:asciiTheme="majorHAnsi" w:eastAsiaTheme="majorEastAsia" w:hAnsiTheme="majorHAnsi" w:cstheme="majorBidi" w:hint="eastAsia"/>
+          <w:bCs/>
+          <w:color w:val="000000" w:themeColor="text1"/>
+          <w:sz w:val="24"/>
+        </w:rPr>
+      </w:pPr>
+      <w:r>
+        <w:rPr>
+          <w:rFonts w:asciiTheme="majorHAnsi" w:eastAsiaTheme="majorEastAsia" w:hAnsiTheme="majorHAnsi" w:cstheme="majorBidi" w:hint="eastAsia"/>
+          <w:bCs/>
+          <w:color w:val="000000" w:themeColor="text1"/>
+          <w:sz w:val="24"/>
+        </w:rPr>
+        <w:t>功能的说明图如下：</w:t>
+      </w:r>
+    </w:p>
+    <w:p>
+      <w:pPr>
+        <w:widowControl/>
+        <w:spacing w:line="400" w:lineRule="atLeast"/>
+        <w:jc w:val="center"/>
+        <w:rPr>
+          <w:rFonts w:asciiTheme="majorHAnsi" w:eastAsiaTheme="majorEastAsia" w:hAnsiTheme="majorHAnsi" w:cstheme="majorBidi" w:hint="eastAsia"/>
+          <w:bCs/>
+          <w:color w:val="000000" w:themeColor="text1"/>
+          <w:sz w:val="24"/>
+        </w:rPr>
+      </w:pPr>
+      <w:r>
+        <w:rPr>
+          <w:rFonts w:asciiTheme="majorHAnsi" w:eastAsiaTheme="majorEastAsia" w:hAnsiTheme="majorHAnsi" w:cstheme="majorBidi" w:hint="eastAsia"/>
+          <w:bCs/>
+          <w:noProof/>
+          <w:color w:val="000000" w:themeColor="text1"/>
+          <w:sz w:val="24"/>
+        </w:rPr>
+        <w:lastRenderedPageBreak/>
+        <w:drawing>
+          <wp:inline distT="0" distB="0" distL="0" distR="0">
+            <wp:extent cx="3302000" cy="6464300"/>
+            <wp:effectExtent l="0" t="0" r="0" b="3175"/>
+            <wp:docPr id="3" name="图片 3"/>
+            <wp:cNvGraphicFramePr>
+              <a:graphicFrameLocks xmlns:a="http://schemas.openxmlformats.org/drawingml/2006/main" noChangeAspect="1"/>
+            </wp:cNvGraphicFramePr>
+            <a:graphic xmlns:a="http://schemas.openxmlformats.org/drawingml/2006/main">
+              <a:graphicData uri="http://schemas.openxmlformats.org/drawingml/2006/picture">
+                <pic:pic xmlns:pic="http://schemas.openxmlformats.org/drawingml/2006/picture">
+                  <pic:nvPicPr>
+                    <pic:cNvPr id="3" name="屏幕快照 2018-06-14 下午9.00.59.png"/>
+                    <pic:cNvPicPr/>
+                  </pic:nvPicPr>
+                  <pic:blipFill>
+                    <a:blip r:embed="rId11">
+                      <a:extLst>
+                        <a:ext uri="{28A0092B-C50C-407E-A947-70E740481C1C}">
+                          <a14:useLocalDpi xmlns:a14="http://schemas.microsoft.com/office/drawing/2010/main" val="0"/>
+                        </a:ext>
+                      </a:extLst>
+                    </a:blip>
+                    <a:stretch>
+                      <a:fillRect/>
+                    </a:stretch>
+                  </pic:blipFill>
+                  <pic:spPr>
+                    <a:xfrm>
+                      <a:off x="0" y="0"/>
+                      <a:ext cx="3302000" cy="6464300"/>
+                    </a:xfrm>
+                    <a:prstGeom prst="rect">
+                      <a:avLst/>
+                    </a:prstGeom>
+                  </pic:spPr>
+                </pic:pic>
+              </a:graphicData>
+            </a:graphic>
+          </wp:inline>
+        </w:drawing>
+      </w:r>
+    </w:p>
+    <w:p>
+      <w:pPr>
         <w:pStyle w:val="2"/>
         <w:rPr>
           <w:sz w:val="28"/>
@@ -2131,6 +2741,51 @@
     </w:p>
     <w:p>
       <w:pPr>
+        <w:widowControl/>
+        <w:spacing w:line="400" w:lineRule="atLeast"/>
+        <w:jc w:val="left"/>
+        <w:rPr>
+          <w:rFonts w:asciiTheme="majorHAnsi" w:eastAsiaTheme="majorEastAsia" w:hAnsiTheme="majorHAnsi" w:cstheme="majorBidi"/>
+          <w:bCs/>
+          <w:color w:val="000000" w:themeColor="text1"/>
+          <w:sz w:val="24"/>
+        </w:rPr>
+      </w:pPr>
+      <w:r>
+        <w:rPr>
+          <w:rFonts w:asciiTheme="majorHAnsi" w:eastAsiaTheme="majorEastAsia" w:hAnsiTheme="majorHAnsi" w:cstheme="majorBidi" w:hint="eastAsia"/>
+          <w:bCs/>
+          <w:color w:val="000000" w:themeColor="text1"/>
+          <w:sz w:val="24"/>
+        </w:rPr>
+        <w:t>产品类型：使用工具类</w:t>
+      </w:r>
+    </w:p>
+    <w:p>
+      <w:pPr>
+        <w:widowControl/>
+        <w:spacing w:line="400" w:lineRule="atLeast"/>
+        <w:jc w:val="left"/>
+        <w:rPr>
+          <w:rFonts w:asciiTheme="majorHAnsi" w:eastAsiaTheme="majorEastAsia" w:hAnsiTheme="majorHAnsi" w:cstheme="majorBidi" w:hint="eastAsia"/>
+          <w:bCs/>
+          <w:color w:val="000000" w:themeColor="text1"/>
+          <w:sz w:val="24"/>
+        </w:rPr>
+      </w:pPr>
+      <w:r>
+        <w:rPr>
+          <w:rFonts w:asciiTheme="majorHAnsi" w:eastAsiaTheme="majorEastAsia" w:hAnsiTheme="majorHAnsi" w:cstheme="majorBidi" w:hint="eastAsia"/>
+          <w:bCs/>
+          <w:color w:val="000000" w:themeColor="text1"/>
+          <w:sz w:val="24"/>
+        </w:rPr>
+        <w:lastRenderedPageBreak/>
+        <w:t>软件面向的用户市场及群体：教育市场中的学生、教师群体</w:t>
+      </w:r>
+    </w:p>
+    <w:p>
+      <w:pPr>
         <w:pStyle w:val="2"/>
         <w:rPr>
           <w:sz w:val="28"/>
@@ -2179,6 +2834,167 @@
     </w:p>
     <w:p>
       <w:pPr>
+        <w:widowControl/>
+        <w:spacing w:line="400" w:lineRule="atLeast"/>
+        <w:ind w:firstLine="480"/>
+        <w:jc w:val="left"/>
+        <w:rPr>
+          <w:rFonts w:asciiTheme="minorEastAsia" w:eastAsiaTheme="minorEastAsia" w:hAnsiTheme="minorEastAsia" w:cstheme="majorBidi" w:hint="eastAsia"/>
+          <w:bCs/>
+          <w:color w:val="000000" w:themeColor="text1"/>
+          <w:sz w:val="24"/>
+        </w:rPr>
+      </w:pPr>
+      <w:r>
+        <w:rPr>
+          <w:rFonts w:asciiTheme="majorHAnsi" w:eastAsiaTheme="majorEastAsia" w:hAnsiTheme="majorHAnsi" w:cstheme="majorBidi" w:hint="eastAsia"/>
+          <w:bCs/>
+          <w:color w:val="000000" w:themeColor="text1"/>
+          <w:sz w:val="24"/>
+        </w:rPr>
+        <w:t>我们旨在设计一款足够简单的</w:t>
+      </w:r>
+      <w:r>
+        <w:rPr>
+          <w:rFonts w:asciiTheme="majorHAnsi" w:eastAsiaTheme="majorEastAsia" w:hAnsiTheme="majorHAnsi" w:cstheme="majorBidi" w:hint="eastAsia"/>
+          <w:bCs/>
+          <w:color w:val="000000" w:themeColor="text1"/>
+          <w:sz w:val="24"/>
+        </w:rPr>
+        <w:t>非营利性</w:t>
+      </w:r>
+      <w:r>
+        <w:rPr>
+          <w:rFonts w:asciiTheme="majorHAnsi" w:eastAsiaTheme="majorEastAsia" w:hAnsiTheme="majorHAnsi" w:cstheme="majorBidi" w:hint="eastAsia"/>
+          <w:bCs/>
+          <w:color w:val="000000" w:themeColor="text1"/>
+          <w:sz w:val="24"/>
+        </w:rPr>
+        <w:t>的产品，让人一上手就能熟练使用，</w:t>
+      </w:r>
+      <w:r>
+        <w:rPr>
+          <w:rFonts w:asciiTheme="majorHAnsi" w:eastAsiaTheme="majorEastAsia" w:hAnsiTheme="majorHAnsi" w:cstheme="majorBidi" w:hint="eastAsia"/>
+          <w:bCs/>
+          <w:color w:val="000000" w:themeColor="text1"/>
+          <w:sz w:val="24"/>
+        </w:rPr>
+        <w:t>而且足够轻便灵活，让学生们能够</w:t>
+      </w:r>
+      <w:r>
+        <w:rPr>
+          <w:rFonts w:asciiTheme="majorHAnsi" w:eastAsiaTheme="majorEastAsia" w:hAnsiTheme="majorHAnsi" w:cstheme="majorBidi" w:hint="eastAsia"/>
+          <w:bCs/>
+          <w:color w:val="000000" w:themeColor="text1"/>
+          <w:sz w:val="24"/>
+        </w:rPr>
+        <w:t>尊重实验数据本来的样子，</w:t>
+      </w:r>
+      <w:r>
+        <w:rPr>
+          <w:rFonts w:asciiTheme="majorHAnsi" w:eastAsiaTheme="majorEastAsia" w:hAnsiTheme="majorHAnsi" w:cstheme="majorBidi" w:hint="eastAsia"/>
+          <w:bCs/>
+          <w:color w:val="000000" w:themeColor="text1"/>
+          <w:sz w:val="24"/>
+        </w:rPr>
+        <w:t>能帮助他们实现</w:t>
+      </w:r>
+      <w:r>
+        <w:rPr>
+          <w:rFonts w:asciiTheme="majorHAnsi" w:eastAsiaTheme="majorEastAsia" w:hAnsiTheme="majorHAnsi" w:cstheme="majorBidi" w:hint="eastAsia"/>
+          <w:bCs/>
+          <w:color w:val="000000" w:themeColor="text1"/>
+          <w:sz w:val="24"/>
+        </w:rPr>
+        <w:t>在实验中的</w:t>
+      </w:r>
+      <w:r>
+        <w:rPr>
+          <w:rFonts w:asciiTheme="majorHAnsi" w:eastAsiaTheme="majorEastAsia" w:hAnsiTheme="majorHAnsi" w:cstheme="majorBidi" w:hint="eastAsia"/>
+          <w:bCs/>
+          <w:color w:val="000000" w:themeColor="text1"/>
+          <w:sz w:val="24"/>
+        </w:rPr>
+        <w:t>各种创想。</w:t>
+      </w:r>
+      <w:r>
+        <w:rPr>
+          <w:rFonts w:asciiTheme="majorHAnsi" w:eastAsiaTheme="majorEastAsia" w:hAnsiTheme="majorHAnsi" w:cstheme="majorBidi" w:hint="eastAsia"/>
+          <w:bCs/>
+          <w:color w:val="000000" w:themeColor="text1"/>
+          <w:sz w:val="24"/>
+        </w:rPr>
+        <w:t>并且我们致力于减少学生及教师们因教育经费而对实验的简化及对实验数据的不尊重，因此其是开源且完全免费的（无任何增值服务）</w:t>
+      </w:r>
+      <w:r>
+        <w:rPr>
+          <w:rFonts w:asciiTheme="majorHAnsi" w:eastAsiaTheme="majorEastAsia" w:hAnsiTheme="majorHAnsi" w:cstheme="majorBidi" w:hint="eastAsia"/>
+          <w:bCs/>
+          <w:color w:val="000000" w:themeColor="text1"/>
+          <w:sz w:val="24"/>
+        </w:rPr>
+        <w:t>。</w:t>
+      </w:r>
+      <w:r>
+        <w:rPr>
+          <w:rFonts w:asciiTheme="majorHAnsi" w:eastAsiaTheme="majorEastAsia" w:hAnsiTheme="majorHAnsi" w:cstheme="majorBidi" w:hint="eastAsia"/>
+          <w:bCs/>
+          <w:color w:val="000000" w:themeColor="text1"/>
+          <w:sz w:val="24"/>
+        </w:rPr>
+        <w:t>此产品使用现有的电脑上的摄像头或拍摄视频的方式进行整个使用过程，我们尽力做了优化，使它即使在八年前生产的电脑上也可以流畅运行</w:t>
+      </w:r>
+      <w:r>
+        <w:rPr>
+          <w:rFonts w:asciiTheme="majorHAnsi" w:eastAsiaTheme="majorEastAsia" w:hAnsiTheme="majorHAnsi" w:cstheme="majorBidi" w:hint="eastAsia"/>
+          <w:bCs/>
+          <w:color w:val="000000" w:themeColor="text1"/>
+          <w:sz w:val="24"/>
+        </w:rPr>
+        <w:t>并且做到跨平台使用</w:t>
+      </w:r>
+      <w:r>
+        <w:rPr>
+          <w:rFonts w:asciiTheme="majorHAnsi" w:eastAsiaTheme="majorEastAsia" w:hAnsiTheme="majorHAnsi" w:cstheme="majorBidi" w:hint="eastAsia"/>
+          <w:bCs/>
+          <w:color w:val="000000" w:themeColor="text1"/>
+          <w:sz w:val="24"/>
+        </w:rPr>
+        <w:t>。总之，此产品的最终目标就是为教育提供另一种更有效且能大大减少开支的解决方案，不过除此之外，此产品的源码还可以进一步优化及改造进而应用在</w:t>
+      </w:r>
+      <w:r>
+        <w:rPr>
+          <w:rFonts w:asciiTheme="majorHAnsi" w:eastAsiaTheme="majorEastAsia" w:hAnsiTheme="majorHAnsi" w:cstheme="majorBidi" w:hint="eastAsia"/>
+          <w:bCs/>
+          <w:color w:val="000000" w:themeColor="text1"/>
+          <w:sz w:val="24"/>
+        </w:rPr>
+        <w:t>ReId</w:t>
+      </w:r>
+      <w:r>
+        <w:rPr>
+          <w:rFonts w:asciiTheme="majorHAnsi" w:eastAsiaTheme="majorEastAsia" w:hAnsiTheme="majorHAnsi" w:cstheme="majorBidi" w:hint="eastAsia"/>
+          <w:bCs/>
+          <w:color w:val="000000" w:themeColor="text1"/>
+          <w:sz w:val="24"/>
+        </w:rPr>
+        <w:t>等技术的实现上。</w:t>
+      </w:r>
+    </w:p>
+    <w:p>
+      <w:pPr>
+        <w:spacing w:line="400" w:lineRule="atLeast"/>
+        <w:ind w:firstLineChars="200" w:firstLine="480"/>
+        <w:rPr>
+          <w:rFonts w:asciiTheme="majorHAnsi" w:eastAsiaTheme="majorEastAsia" w:hAnsiTheme="majorHAnsi" w:cstheme="majorBidi" w:hint="eastAsia"/>
+          <w:bCs/>
+          <w:color w:val="000000" w:themeColor="text1"/>
+          <w:sz w:val="24"/>
+        </w:rPr>
+      </w:pPr>
+    </w:p>
+    <w:p>
+      <w:pPr>
         <w:pStyle w:val="2"/>
         <w:rPr>
           <w:sz w:val="28"/>
@@ -2250,6 +3066,294 @@
           <w:sz w:val="24"/>
         </w:rPr>
         <w:t>论文、开发文档等等</w:t>
+      </w:r>
+    </w:p>
+    <w:p>
+      <w:pPr>
+        <w:widowControl/>
+        <w:shd w:val="clear" w:color="auto" w:fill="FFFFFF"/>
+        <w:spacing w:before="100" w:beforeAutospacing="1" w:after="100" w:afterAutospacing="1"/>
+        <w:rPr>
+          <w:rFonts w:asciiTheme="minorEastAsia" w:eastAsiaTheme="minorEastAsia" w:hAnsiTheme="minorEastAsia" w:cs="宋体"/>
+          <w:color w:val="000000"/>
+          <w:kern w:val="0"/>
+          <w:szCs w:val="21"/>
+        </w:rPr>
+      </w:pPr>
+      <w:r>
+        <w:rPr>
+          <w:rFonts w:asciiTheme="minorEastAsia" w:eastAsiaTheme="minorEastAsia" w:hAnsiTheme="minorEastAsia" w:cs="宋体"/>
+          <w:color w:val="000000"/>
+          <w:kern w:val="0"/>
+          <w:szCs w:val="21"/>
+        </w:rPr>
+        <w:t xml:space="preserve">[1] </w:t>
+      </w:r>
+      <w:r>
+        <w:rPr>
+          <w:rFonts w:asciiTheme="minorEastAsia" w:eastAsiaTheme="minorEastAsia" w:hAnsiTheme="minorEastAsia" w:cs="宋体"/>
+          <w:color w:val="000000"/>
+          <w:kern w:val="0"/>
+          <w:szCs w:val="21"/>
+        </w:rPr>
+        <w:t>王硕, 孙洋洋. PyQt5快速开发与实战[M]. 北京:电子工业出版社, 2017.</w:t>
+      </w:r>
+    </w:p>
+    <w:p>
+      <w:pPr>
+        <w:widowControl/>
+        <w:shd w:val="clear" w:color="auto" w:fill="FFFFFF"/>
+        <w:spacing w:before="100" w:beforeAutospacing="1" w:after="100" w:afterAutospacing="1"/>
+        <w:rPr>
+          <w:rFonts w:asciiTheme="minorEastAsia" w:eastAsiaTheme="minorEastAsia" w:hAnsiTheme="minorEastAsia" w:cs="宋体"/>
+          <w:color w:val="000000"/>
+          <w:kern w:val="0"/>
+          <w:szCs w:val="21"/>
+        </w:rPr>
+      </w:pPr>
+      <w:r>
+        <w:rPr>
+          <w:rFonts w:asciiTheme="minorEastAsia" w:eastAsiaTheme="minorEastAsia" w:hAnsiTheme="minorEastAsia" w:cs="宋体"/>
+          <w:color w:val="000000"/>
+          <w:kern w:val="0"/>
+          <w:szCs w:val="21"/>
+        </w:rPr>
+        <w:t xml:space="preserve">[2] </w:t>
+      </w:r>
+      <w:r>
+        <w:rPr>
+          <w:rFonts w:asciiTheme="minorEastAsia" w:eastAsiaTheme="minorEastAsia" w:hAnsiTheme="minorEastAsia" w:cs="宋体"/>
+          <w:color w:val="000000"/>
+          <w:kern w:val="0"/>
+          <w:szCs w:val="21"/>
+        </w:rPr>
+        <w:t>The Qt</w:t>
+      </w:r>
+      <w:r>
+        <w:rPr>
+          <w:rFonts w:asciiTheme="minorEastAsia" w:eastAsiaTheme="minorEastAsia" w:hAnsiTheme="minorEastAsia" w:cs="宋体"/>
+          <w:color w:val="000000"/>
+          <w:kern w:val="0"/>
+          <w:szCs w:val="21"/>
+        </w:rPr>
+        <w:t xml:space="preserve"> Company. Qt Documentation[EB/OL]. </w:t>
+      </w:r>
+      <w:hyperlink r:id="rId12" w:history="1">
+        <w:r>
+          <w:rPr>
+            <w:rStyle w:val="aa"/>
+            <w:rFonts w:asciiTheme="minorEastAsia" w:eastAsiaTheme="minorEastAsia" w:hAnsiTheme="minorEastAsia" w:cs="宋体"/>
+            <w:kern w:val="0"/>
+            <w:szCs w:val="21"/>
+          </w:rPr>
+          <w:t>http://doc.qt.io/</w:t>
+        </w:r>
+      </w:hyperlink>
+      <w:r>
+        <w:rPr>
+          <w:rFonts w:asciiTheme="minorEastAsia" w:eastAsiaTheme="minorEastAsia" w:hAnsiTheme="minorEastAsia" w:cs="宋体"/>
+          <w:color w:val="000000"/>
+          <w:kern w:val="0"/>
+          <w:szCs w:val="21"/>
+        </w:rPr>
+        <w:t>.</w:t>
+      </w:r>
+    </w:p>
+    <w:p>
+      <w:pPr>
+        <w:widowControl/>
+        <w:shd w:val="clear" w:color="auto" w:fill="FFFFFF"/>
+        <w:wordWrap w:val="0"/>
+        <w:spacing w:before="100" w:beforeAutospacing="1" w:after="100" w:afterAutospacing="1"/>
+        <w:rPr>
+          <w:rFonts w:asciiTheme="minorEastAsia" w:eastAsiaTheme="minorEastAsia" w:hAnsiTheme="minorEastAsia" w:cs="宋体"/>
+          <w:color w:val="000000"/>
+          <w:kern w:val="0"/>
+          <w:szCs w:val="21"/>
+        </w:rPr>
+      </w:pPr>
+      <w:r>
+        <w:rPr>
+          <w:rFonts w:asciiTheme="minorEastAsia" w:eastAsiaTheme="minorEastAsia" w:hAnsiTheme="minorEastAsia" w:cs="宋体"/>
+          <w:color w:val="000000"/>
+          <w:kern w:val="0"/>
+          <w:szCs w:val="21"/>
+        </w:rPr>
+        <w:t>[3] Riverbank</w:t>
+      </w:r>
+      <w:r>
+        <w:rPr>
+          <w:rFonts w:asciiTheme="minorEastAsia" w:eastAsiaTheme="minorEastAsia" w:hAnsiTheme="minorEastAsia" w:cs="宋体"/>
+          <w:color w:val="000000"/>
+          <w:kern w:val="0"/>
+          <w:szCs w:val="21"/>
+        </w:rPr>
+        <w:t xml:space="preserve"> Computing. PyQt5 Reference Guide[EB/OL]. </w:t>
+      </w:r>
+      <w:hyperlink r:id="rId13" w:history="1">
+        <w:r>
+          <w:rPr>
+            <w:rStyle w:val="aa"/>
+            <w:rFonts w:asciiTheme="minorEastAsia" w:eastAsiaTheme="minorEastAsia" w:hAnsiTheme="minorEastAsia" w:cs="宋体"/>
+            <w:kern w:val="0"/>
+            <w:szCs w:val="21"/>
+          </w:rPr>
+          <w:t>http://pyqt.sourceforge.net/Docs/PyQt5/</w:t>
+        </w:r>
+      </w:hyperlink>
+      <w:r>
+        <w:rPr>
+          <w:rFonts w:asciiTheme="minorEastAsia" w:eastAsiaTheme="minorEastAsia" w:hAnsiTheme="minorEastAsia" w:cs="宋体"/>
+          <w:color w:val="000000"/>
+          <w:kern w:val="0"/>
+          <w:szCs w:val="21"/>
+        </w:rPr>
+        <w:t>.</w:t>
+      </w:r>
+    </w:p>
+    <w:p>
+      <w:pPr>
+        <w:widowControl/>
+        <w:shd w:val="clear" w:color="auto" w:fill="FFFFFF"/>
+        <w:wordWrap w:val="0"/>
+        <w:spacing w:before="100" w:beforeAutospacing="1" w:after="100" w:afterAutospacing="1"/>
+        <w:rPr>
+          <w:rFonts w:asciiTheme="minorEastAsia" w:eastAsiaTheme="minorEastAsia" w:hAnsiTheme="minorEastAsia" w:cs="宋体"/>
+          <w:color w:val="000000"/>
+          <w:kern w:val="0"/>
+          <w:szCs w:val="21"/>
+        </w:rPr>
+      </w:pPr>
+      <w:r>
+        <w:rPr>
+          <w:rFonts w:asciiTheme="minorEastAsia" w:eastAsiaTheme="minorEastAsia" w:hAnsiTheme="minorEastAsia" w:cs="宋体"/>
+          <w:color w:val="000000"/>
+          <w:kern w:val="0"/>
+          <w:szCs w:val="21"/>
+        </w:rPr>
+        <w:t>[4] OpenCV</w:t>
+      </w:r>
+      <w:r>
+        <w:rPr>
+          <w:rFonts w:asciiTheme="minorEastAsia" w:eastAsiaTheme="minorEastAsia" w:hAnsiTheme="minorEastAsia" w:cs="宋体"/>
+          <w:color w:val="000000"/>
+          <w:kern w:val="0"/>
+          <w:szCs w:val="21"/>
+        </w:rPr>
+        <w:t xml:space="preserve"> team. OpenCV</w:t>
+      </w:r>
+      <w:r>
+        <w:rPr>
+          <w:rFonts w:asciiTheme="minorEastAsia" w:eastAsiaTheme="minorEastAsia" w:hAnsiTheme="minorEastAsia" w:cs="宋体"/>
+          <w:color w:val="000000"/>
+          <w:kern w:val="0"/>
+          <w:szCs w:val="21"/>
+        </w:rPr>
+        <w:t xml:space="preserve"> Documentation[EB/OL]. </w:t>
+      </w:r>
+      <w:hyperlink r:id="rId14" w:history="1">
+        <w:r>
+          <w:rPr>
+            <w:rStyle w:val="aa"/>
+            <w:rFonts w:asciiTheme="minorEastAsia" w:eastAsiaTheme="minorEastAsia" w:hAnsiTheme="minorEastAsia" w:cs="宋体"/>
+            <w:kern w:val="0"/>
+            <w:szCs w:val="21"/>
+          </w:rPr>
+          <w:t>https://docs.opencv.org/</w:t>
+        </w:r>
+      </w:hyperlink>
+      <w:r>
+        <w:rPr>
+          <w:rFonts w:asciiTheme="minorEastAsia" w:eastAsiaTheme="minorEastAsia" w:hAnsiTheme="minorEastAsia" w:cs="宋体"/>
+          <w:color w:val="000000"/>
+          <w:kern w:val="0"/>
+          <w:szCs w:val="21"/>
+        </w:rPr>
+        <w:t>.</w:t>
+      </w:r>
+    </w:p>
+    <w:p>
+      <w:pPr>
+        <w:widowControl/>
+        <w:shd w:val="clear" w:color="auto" w:fill="FFFFFF"/>
+        <w:wordWrap w:val="0"/>
+        <w:spacing w:before="100" w:beforeAutospacing="1" w:after="100" w:afterAutospacing="1"/>
+        <w:rPr>
+          <w:rFonts w:asciiTheme="minorEastAsia" w:eastAsiaTheme="minorEastAsia" w:hAnsiTheme="minorEastAsia" w:cs="宋体"/>
+          <w:color w:val="000000"/>
+          <w:kern w:val="0"/>
+          <w:szCs w:val="21"/>
+        </w:rPr>
+      </w:pPr>
+      <w:r>
+        <w:rPr>
+          <w:rFonts w:asciiTheme="minorEastAsia" w:eastAsiaTheme="minorEastAsia" w:hAnsiTheme="minorEastAsia" w:cs="宋体"/>
+          <w:color w:val="000000"/>
+          <w:kern w:val="0"/>
+          <w:szCs w:val="21"/>
+        </w:rPr>
+        <w:t>[5] Alexander</w:t>
+      </w:r>
+      <w:r>
+        <w:rPr>
+          <w:rFonts w:asciiTheme="minorEastAsia" w:eastAsiaTheme="minorEastAsia" w:hAnsiTheme="minorEastAsia" w:cs="宋体"/>
+          <w:color w:val="000000"/>
+          <w:kern w:val="0"/>
+          <w:szCs w:val="21"/>
+        </w:rPr>
+        <w:t xml:space="preserve"> Mordvintsev. OpenCV-Python Tutorials’s documentation[EB/OL]. </w:t>
+      </w:r>
+      <w:hyperlink r:id="rId15" w:history="1">
+        <w:r>
+          <w:rPr>
+            <w:rStyle w:val="aa"/>
+            <w:rFonts w:asciiTheme="minorEastAsia" w:eastAsiaTheme="minorEastAsia" w:hAnsiTheme="minorEastAsia" w:cs="宋体"/>
+            <w:kern w:val="0"/>
+            <w:szCs w:val="21"/>
+          </w:rPr>
+          <w:t>http://opencv-python-tutroals.readthedocs.io/en/latest/index.html</w:t>
+        </w:r>
+      </w:hyperlink>
+      <w:r>
+        <w:rPr>
+          <w:rFonts w:asciiTheme="minorEastAsia" w:eastAsiaTheme="minorEastAsia" w:hAnsiTheme="minorEastAsia" w:cs="宋体"/>
+          <w:color w:val="000000"/>
+          <w:kern w:val="0"/>
+          <w:szCs w:val="21"/>
+        </w:rPr>
+        <w:t>.</w:t>
+      </w:r>
+    </w:p>
+    <w:p>
+      <w:pPr>
+        <w:widowControl/>
+        <w:shd w:val="clear" w:color="auto" w:fill="FFFFFF"/>
+        <w:wordWrap w:val="0"/>
+        <w:spacing w:before="100" w:beforeAutospacing="1" w:after="100" w:afterAutospacing="1"/>
+        <w:rPr>
+          <w:rFonts w:asciiTheme="minorEastAsia" w:eastAsiaTheme="minorEastAsia" w:hAnsiTheme="minorEastAsia" w:cs="宋体" w:hint="eastAsia"/>
+          <w:color w:val="000000"/>
+          <w:kern w:val="0"/>
+          <w:szCs w:val="21"/>
+        </w:rPr>
+      </w:pPr>
+      <w:r>
+        <w:rPr>
+          <w:rFonts w:asciiTheme="minorEastAsia" w:eastAsiaTheme="minorEastAsia" w:hAnsiTheme="minorEastAsia" w:cs="宋体"/>
+          <w:color w:val="000000"/>
+          <w:kern w:val="0"/>
+          <w:szCs w:val="21"/>
+        </w:rPr>
+        <w:t xml:space="preserve">[6] </w:t>
+      </w:r>
+      <w:r>
+        <w:rPr>
+          <w:rFonts w:asciiTheme="minorEastAsia" w:eastAsiaTheme="minorEastAsia" w:hAnsiTheme="minorEastAsia" w:cs="宋体"/>
+          <w:color w:val="000000"/>
+          <w:kern w:val="0"/>
+          <w:szCs w:val="21"/>
+        </w:rPr>
+        <w:t>MIT. The MIT License[EB/OL]. https://opensource.org/licenses/mit-license.html.</w:t>
       </w:r>
     </w:p>
     <w:p>
@@ -2430,7 +3534,27 @@
           <w:color w:val="000000" w:themeColor="text1"/>
           <w:sz w:val="24"/>
         </w:rPr>
-        <w:t xml:space="preserve"> 10.13.3 </w:t>
+        <w:t xml:space="preserve"> 10.13.3</w:t>
+      </w:r>
+      <w:r>
+        <w:rPr>
+          <w:rFonts w:asciiTheme="majorHAnsi" w:eastAsiaTheme="majorEastAsia" w:hAnsiTheme="majorHAnsi" w:cstheme="majorBidi"/>
+          <w:bCs/>
+          <w:color w:val="000000" w:themeColor="text1"/>
+          <w:sz w:val="24"/>
+        </w:rPr>
+        <w:t xml:space="preserve"> </w:t>
+      </w:r>
+      <w:bookmarkStart w:id="8" w:name="_GoBack"/>
+      <w:bookmarkEnd w:id="8"/>
+      <w:r>
+        <w:rPr>
+          <w:rFonts w:asciiTheme="majorHAnsi" w:eastAsiaTheme="majorEastAsia" w:hAnsiTheme="majorHAnsi" w:cstheme="majorBidi"/>
+          <w:bCs/>
+          <w:color w:val="000000" w:themeColor="text1"/>
+          <w:sz w:val="24"/>
+        </w:rPr>
+        <w:t xml:space="preserve"> </w:t>
       </w:r>
       <w:r>
         <w:rPr>
@@ -2458,7 +3582,7 @@
         <w:ind w:firstLineChars="200" w:firstLine="480"/>
         <w:jc w:val="left"/>
         <w:rPr>
-          <w:rFonts w:asciiTheme="majorHAnsi" w:eastAsiaTheme="majorEastAsia" w:hAnsiTheme="majorHAnsi" w:cstheme="majorBidi"/>
+          <w:rFonts w:asciiTheme="majorHAnsi" w:eastAsiaTheme="majorEastAsia" w:hAnsiTheme="majorHAnsi" w:cstheme="majorBidi" w:hint="eastAsia"/>
           <w:bCs/>
           <w:color w:val="000000" w:themeColor="text1"/>
           <w:sz w:val="24"/>
@@ -2499,6 +3623,24 @@
           <w:sz w:val="24"/>
         </w:rPr>
         <w:t>git</w:t>
+      </w:r>
+      <w:r>
+        <w:rPr>
+          <w:rFonts w:asciiTheme="majorHAnsi" w:eastAsiaTheme="majorEastAsia" w:hAnsiTheme="majorHAnsi" w:cstheme="majorBidi" w:hint="eastAsia"/>
+          <w:bCs/>
+          <w:color w:val="000000" w:themeColor="text1"/>
+          <w:sz w:val="24"/>
+        </w:rPr>
+        <w:t>、</w:t>
+      </w:r>
+      <w:r>
+        <w:rPr>
+          <w:rFonts w:asciiTheme="majorHAnsi" w:eastAsiaTheme="majorEastAsia" w:hAnsiTheme="majorHAnsi" w:cstheme="majorBidi" w:hint="eastAsia"/>
+          <w:bCs/>
+          <w:color w:val="000000" w:themeColor="text1"/>
+          <w:sz w:val="24"/>
+        </w:rPr>
+        <w:t>Geany</w:t>
       </w:r>
     </w:p>
     <w:p>
@@ -2508,7 +3650,7 @@
         <w:ind w:firstLineChars="200" w:firstLine="480"/>
         <w:jc w:val="left"/>
         <w:rPr>
-          <w:rFonts w:asciiTheme="majorHAnsi" w:eastAsiaTheme="majorEastAsia" w:hAnsiTheme="majorHAnsi" w:cstheme="majorBidi" w:hint="eastAsia"/>
+          <w:rFonts w:asciiTheme="majorHAnsi" w:eastAsiaTheme="majorEastAsia" w:hAnsiTheme="majorHAnsi" w:cstheme="majorBidi"/>
           <w:bCs/>
           <w:color w:val="000000" w:themeColor="text1"/>
           <w:sz w:val="24"/>
@@ -2548,7 +3690,16 @@
           <w:color w:val="000000" w:themeColor="text1"/>
           <w:sz w:val="24"/>
         </w:rPr>
-        <w:t>（程序经过处理后已经实验向下兼容</w:t>
+        <w:t>（程序经过处理后已经实现</w:t>
+      </w:r>
+      <w:r>
+        <w:rPr>
+          <w:rFonts w:asciiTheme="majorHAnsi" w:eastAsiaTheme="majorEastAsia" w:hAnsiTheme="majorHAnsi" w:cstheme="majorBidi" w:hint="eastAsia"/>
+          <w:bCs/>
+          <w:color w:val="000000" w:themeColor="text1"/>
+          <w:sz w:val="24"/>
+        </w:rPr>
+        <w:t>向下兼容</w:t>
       </w:r>
       <w:r>
         <w:rPr>
@@ -2568,8 +3719,6 @@
         </w:rPr>
         <w:t>2</w:t>
       </w:r>
-      <w:bookmarkStart w:id="8" w:name="_GoBack"/>
-      <w:bookmarkEnd w:id="8"/>
       <w:r>
         <w:rPr>
           <w:rFonts w:asciiTheme="majorHAnsi" w:eastAsiaTheme="majorEastAsia" w:hAnsiTheme="majorHAnsi" w:cstheme="majorBidi" w:hint="eastAsia"/>
@@ -3521,6 +4670,119 @@
     </w:lvl>
   </w:abstractNum>
   <w:abstractNum w:abstractNumId="4" w15:restartNumberingAfterBreak="0">
+    <w:nsid w:val="5B6926AA"/>
+    <w:multiLevelType w:val="multilevel"/>
+    <w:tmpl w:val="13367AF4"/>
+    <w:lvl w:ilvl="0">
+      <w:start w:val="1"/>
+      <w:numFmt w:val="decimal"/>
+      <w:lvlText w:val="%1."/>
+      <w:lvlJc w:val="left"/>
+      <w:pPr>
+        <w:tabs>
+          <w:tab w:val="num" w:pos="720"/>
+        </w:tabs>
+        <w:ind w:left="720" w:hanging="360"/>
+      </w:pPr>
+    </w:lvl>
+    <w:lvl w:ilvl="1" w:tentative="1">
+      <w:start w:val="1"/>
+      <w:numFmt w:val="decimal"/>
+      <w:lvlText w:val="%2."/>
+      <w:lvlJc w:val="left"/>
+      <w:pPr>
+        <w:tabs>
+          <w:tab w:val="num" w:pos="1440"/>
+        </w:tabs>
+        <w:ind w:left="1440" w:hanging="360"/>
+      </w:pPr>
+    </w:lvl>
+    <w:lvl w:ilvl="2" w:tentative="1">
+      <w:start w:val="1"/>
+      <w:numFmt w:val="decimal"/>
+      <w:lvlText w:val="%3."/>
+      <w:lvlJc w:val="left"/>
+      <w:pPr>
+        <w:tabs>
+          <w:tab w:val="num" w:pos="2160"/>
+        </w:tabs>
+        <w:ind w:left="2160" w:hanging="360"/>
+      </w:pPr>
+    </w:lvl>
+    <w:lvl w:ilvl="3" w:tentative="1">
+      <w:start w:val="1"/>
+      <w:numFmt w:val="decimal"/>
+      <w:lvlText w:val="%4."/>
+      <w:lvlJc w:val="left"/>
+      <w:pPr>
+        <w:tabs>
+          <w:tab w:val="num" w:pos="2880"/>
+        </w:tabs>
+        <w:ind w:left="2880" w:hanging="360"/>
+      </w:pPr>
+    </w:lvl>
+    <w:lvl w:ilvl="4" w:tentative="1">
+      <w:start w:val="1"/>
+      <w:numFmt w:val="decimal"/>
+      <w:lvlText w:val="%5."/>
+      <w:lvlJc w:val="left"/>
+      <w:pPr>
+        <w:tabs>
+          <w:tab w:val="num" w:pos="3600"/>
+        </w:tabs>
+        <w:ind w:left="3600" w:hanging="360"/>
+      </w:pPr>
+    </w:lvl>
+    <w:lvl w:ilvl="5" w:tentative="1">
+      <w:start w:val="1"/>
+      <w:numFmt w:val="decimal"/>
+      <w:lvlText w:val="%6."/>
+      <w:lvlJc w:val="left"/>
+      <w:pPr>
+        <w:tabs>
+          <w:tab w:val="num" w:pos="4320"/>
+        </w:tabs>
+        <w:ind w:left="4320" w:hanging="360"/>
+      </w:pPr>
+    </w:lvl>
+    <w:lvl w:ilvl="6" w:tentative="1">
+      <w:start w:val="1"/>
+      <w:numFmt w:val="decimal"/>
+      <w:lvlText w:val="%7."/>
+      <w:lvlJc w:val="left"/>
+      <w:pPr>
+        <w:tabs>
+          <w:tab w:val="num" w:pos="5040"/>
+        </w:tabs>
+        <w:ind w:left="5040" w:hanging="360"/>
+      </w:pPr>
+    </w:lvl>
+    <w:lvl w:ilvl="7" w:tentative="1">
+      <w:start w:val="1"/>
+      <w:numFmt w:val="decimal"/>
+      <w:lvlText w:val="%8."/>
+      <w:lvlJc w:val="left"/>
+      <w:pPr>
+        <w:tabs>
+          <w:tab w:val="num" w:pos="5760"/>
+        </w:tabs>
+        <w:ind w:left="5760" w:hanging="360"/>
+      </w:pPr>
+    </w:lvl>
+    <w:lvl w:ilvl="8" w:tentative="1">
+      <w:start w:val="1"/>
+      <w:numFmt w:val="decimal"/>
+      <w:lvlText w:val="%9."/>
+      <w:lvlJc w:val="left"/>
+      <w:pPr>
+        <w:tabs>
+          <w:tab w:val="num" w:pos="6480"/>
+        </w:tabs>
+        <w:ind w:left="6480" w:hanging="360"/>
+      </w:pPr>
+    </w:lvl>
+  </w:abstractNum>
+  <w:abstractNum w:abstractNumId="5" w15:restartNumberingAfterBreak="0">
     <w:nsid w:val="629B25F5"/>
     <w:multiLevelType w:val="hybridMultilevel"/>
     <w:tmpl w:val="B888BB9A"/>
@@ -3606,7 +4868,7 @@
       </w:pPr>
     </w:lvl>
   </w:abstractNum>
-  <w:abstractNum w:abstractNumId="5" w15:restartNumberingAfterBreak="0">
+  <w:abstractNum w:abstractNumId="6" w15:restartNumberingAfterBreak="0">
     <w:nsid w:val="6D971A2A"/>
     <w:multiLevelType w:val="multilevel"/>
     <w:tmpl w:val="7FBA72F4"/>
@@ -3728,19 +4990,22 @@
     <w:abstractNumId w:val="0"/>
   </w:num>
   <w:num w:numId="2">
-    <w:abstractNumId w:val="5"/>
+    <w:abstractNumId w:val="6"/>
   </w:num>
   <w:num w:numId="3">
     <w:abstractNumId w:val="2"/>
   </w:num>
   <w:num w:numId="4">
-    <w:abstractNumId w:val="4"/>
+    <w:abstractNumId w:val="5"/>
   </w:num>
   <w:num w:numId="5">
     <w:abstractNumId w:val="3"/>
   </w:num>
   <w:num w:numId="6">
     <w:abstractNumId w:val="1"/>
+  </w:num>
+  <w:num w:numId="7">
+    <w:abstractNumId w:val="4"/>
   </w:num>
 </w:numbering>
 </file>
@@ -3914,7 +5179,7 @@
     <w:lsdException w:name="Table Web 2" w:semiHidden="1" w:unhideWhenUsed="1"/>
     <w:lsdException w:name="Table Web 3" w:semiHidden="1" w:unhideWhenUsed="1"/>
     <w:lsdException w:name="Balloon Text" w:semiHidden="1" w:unhideWhenUsed="1"/>
-    <w:lsdException w:name="Table Grid" w:semiHidden="1" w:uiPriority="59" w:unhideWhenUsed="1"/>
+    <w:lsdException w:name="Table Grid" w:uiPriority="59"/>
     <w:lsdException w:name="Table Theme" w:semiHidden="1" w:unhideWhenUsed="1"/>
     <w:lsdException w:name="Placeholder Text" w:semiHidden="1"/>
     <w:lsdException w:name="No Spacing" w:uiPriority="1" w:qFormat="1"/>
@@ -4538,6 +5803,18 @@
       <w:spacing w:line="360" w:lineRule="auto"/>
     </w:pPr>
   </w:style>
+  <w:style w:type="character" w:styleId="ad">
+    <w:name w:val="Unresolved Mention"/>
+    <w:basedOn w:val="a0"/>
+    <w:uiPriority w:val="99"/>
+    <w:semiHidden/>
+    <w:unhideWhenUsed/>
+    <w:rsid w:val="00CF46D3"/>
+    <w:rPr>
+      <w:color w:val="605E5C"/>
+      <w:shd w:val="clear" w:color="auto" w:fill="E1DFDD"/>
+    </w:rPr>
+  </w:style>
 </w:styles>
 </file>
 
@@ -4831,7 +6108,7 @@
 </file>
 
 <file path=customXml/itemProps1.xml><?xml version="1.0" encoding="utf-8"?>
-<ds:datastoreItem xmlns:ds="http://schemas.openxmlformats.org/officeDocument/2006/customXml" ds:itemID="{231551D2-4153-3848-AF81-32E35D5580FE}">
+<ds:datastoreItem xmlns:ds="http://schemas.openxmlformats.org/officeDocument/2006/customXml" ds:itemID="{E4F23D63-BDAC-7646-B9E0-AB718473007F}">
   <ds:schemaRefs>
     <ds:schemaRef ds:uri="http://schemas.openxmlformats.org/officeDocument/2006/bibliography"/>
   </ds:schemaRefs>

</xml_diff>